<commit_message>
update with iros24 paper
</commit_message>
<xml_diff>
--- a/resume/CV_Ninad_Khargonkar.docx
+++ b/resume/CV_Ninad_Khargonkar.docx
@@ -814,6 +814,29 @@
         <w:t xml:space="preserve">Relevant Publications</w:t>
       </w:r>
       <w:bookmarkEnd w:id="33"/>
+    </w:p>
+    <w:p>
+      <w:pPr>
+        <w:numPr>
+          <w:numId w:val="1009"/>
+          <w:ilvl w:val="0"/>
+        </w:numPr>
+      </w:pPr>
+      <w:r>
+        <w:t xml:space="preserve">MultiGripperGrasp: A Dataset for Robotic Grasping from Parallel Jaw Grippers to Dexterous Hands,</w:t>
+      </w:r>
+      <w:r>
+        <w:t xml:space="preserve"> </w:t>
+      </w:r>
+      <w:r>
+        <w:rPr>
+          <w:i/>
+        </w:rPr>
+        <w:t xml:space="preserve">In IEEE International Conference on Intelligent Robots and Systems (IROS) 2024</w:t>
+      </w:r>
+      <w:r>
+        <w:t xml:space="preserve">.</w:t>
+      </w:r>
     </w:p>
     <w:p>
       <w:pPr>

</xml_diff>